<commit_message>
Se agrega la version corregida y actualizada de la Practica 6
</commit_message>
<xml_diff>
--- a/Prácticas/Práctica 6/Práctica 6.docx
+++ b/Prácticas/Práctica 6/Práctica 6.docx
@@ -85,8 +85,21 @@
       <w:pPr>
         <w:jc w:val="center"/>
       </w:pPr>
-      <w:r>
-        <w:t>Nequiz Meza Antony Miguel</w:t>
+      <w:proofErr w:type="spellStart"/>
+      <w:r>
+        <w:t>Nequiz</w:t>
+      </w:r>
+      <w:proofErr w:type="spellEnd"/>
+      <w:r>
+        <w:t xml:space="preserve"> Meza </w:t>
+      </w:r>
+      <w:proofErr w:type="spellStart"/>
+      <w:r>
+        <w:t>Antony</w:t>
+      </w:r>
+      <w:proofErr w:type="spellEnd"/>
+      <w:r>
+        <w:t xml:space="preserve"> Miguel</w:t>
       </w:r>
     </w:p>
     <w:p>
@@ -124,27 +137,389 @@
         <w:rPr>
           <w:b/>
         </w:rPr>
-        <w:t>Los ejercicios 1 al 6 han sido implementados en el archivo .sql</w:t>
-      </w:r>
-    </w:p>
-    <w:p>
-      <w:pPr>
-        <w:jc w:val="both"/>
-        <w:rPr>
-          <w:b/>
-        </w:rPr>
-      </w:pPr>
-      <w:r>
-        <w:rPr>
-          <w:b/>
-        </w:rPr>
-        <w:t>Preguntas</w:t>
-      </w:r>
-      <w:r>
-        <w:rPr>
-          <w:b/>
-        </w:rPr>
-        <w:t xml:space="preserve"> 7 y 8</w:t>
+        <w:t xml:space="preserve">Los ejercicios 1 al 6 han sido </w:t>
+      </w:r>
+      <w:r>
+        <w:rPr>
+          <w:b/>
+        </w:rPr>
+        <w:t>i</w:t>
+      </w:r>
+      <w:r>
+        <w:rPr>
+          <w:b/>
+        </w:rPr>
+        <w:t>mplementados en el archivo .</w:t>
+      </w:r>
+      <w:proofErr w:type="spellStart"/>
+      <w:r>
+        <w:rPr>
+          <w:b/>
+        </w:rPr>
+        <w:t>sql</w:t>
+      </w:r>
+      <w:proofErr w:type="spellEnd"/>
+    </w:p>
+    <w:p>
+      <w:pPr>
+        <w:jc w:val="both"/>
+      </w:pPr>
+      <w:r>
+        <w:t>Para almacenar la práctica</w:t>
+      </w:r>
+      <w:r>
+        <w:t xml:space="preserve"> en </w:t>
+      </w:r>
+      <w:proofErr w:type="spellStart"/>
+      <w:r>
+        <w:t>windows</w:t>
+      </w:r>
+      <w:proofErr w:type="spellEnd"/>
+      <w:r>
+        <w:t xml:space="preserve"> utilizamos </w:t>
+      </w:r>
+      <w:r>
+        <w:t>los siguientes comandos</w:t>
+      </w:r>
+      <w:r>
+        <w:t xml:space="preserve">, previamente creamos el directorio </w:t>
+      </w:r>
+      <w:proofErr w:type="spellStart"/>
+      <w:r>
+        <w:t>Backup</w:t>
+      </w:r>
+      <w:proofErr w:type="spellEnd"/>
+      <w:r>
+        <w:t>:</w:t>
+      </w:r>
+    </w:p>
+    <w:p>
+      <w:pPr>
+        <w:jc w:val="both"/>
+      </w:pPr>
+      <w:r>
+        <w:t xml:space="preserve">$ </w:t>
+      </w:r>
+      <w:proofErr w:type="gramStart"/>
+      <w:r>
+        <w:t>cd</w:t>
+      </w:r>
+      <w:proofErr w:type="gramEnd"/>
+      <w:r>
+        <w:t xml:space="preserve"> C:\Program Files\</w:t>
+      </w:r>
+      <w:proofErr w:type="spellStart"/>
+      <w:r>
+        <w:t>PostgreSQL</w:t>
+      </w:r>
+      <w:proofErr w:type="spellEnd"/>
+      <w:r>
+        <w:t>\9.4\</w:t>
+      </w:r>
+      <w:proofErr w:type="spellStart"/>
+      <w:r>
+        <w:t>bin</w:t>
+      </w:r>
+      <w:proofErr w:type="spellEnd"/>
+    </w:p>
+    <w:p>
+      <w:pPr>
+        <w:jc w:val="both"/>
+      </w:pPr>
+      <w:r>
+        <w:t>$</w:t>
+      </w:r>
+      <w:r>
+        <w:t xml:space="preserve"> </w:t>
+      </w:r>
+      <w:proofErr w:type="spellStart"/>
+      <w:r>
+        <w:t>pg_dump</w:t>
+      </w:r>
+      <w:proofErr w:type="spellEnd"/>
+      <w:r>
+        <w:t xml:space="preserve"> –U </w:t>
+      </w:r>
+      <w:proofErr w:type="spellStart"/>
+      <w:r>
+        <w:t>postgres</w:t>
+      </w:r>
+      <w:proofErr w:type="spellEnd"/>
+      <w:r>
+        <w:t xml:space="preserve"> –C –f C:\Backup\</w:t>
+      </w:r>
+      <w:r>
+        <w:t>CC</w:t>
+      </w:r>
+      <w:r>
+        <w:t>_BD_Practica</w:t>
+      </w:r>
+      <w:r>
+        <w:t>6.sql CC</w:t>
+      </w:r>
+      <w:r>
+        <w:t>_BD</w:t>
+      </w:r>
+      <w:r>
+        <w:t>_Practica6</w:t>
+      </w:r>
+    </w:p>
+    <w:p>
+      <w:pPr>
+        <w:jc w:val="both"/>
+      </w:pPr>
+    </w:p>
+    <w:p>
+      <w:pPr>
+        <w:jc w:val="both"/>
+      </w:pPr>
+      <w:r>
+        <w:t>Introducimos la contraseña: “</w:t>
+      </w:r>
+      <w:proofErr w:type="spellStart"/>
+      <w:r>
+        <w:t>admin</w:t>
+      </w:r>
+      <w:proofErr w:type="spellEnd"/>
+      <w:r>
+        <w:t>” y el archivo de respaldo .</w:t>
+      </w:r>
+      <w:proofErr w:type="spellStart"/>
+      <w:r>
+        <w:t>sql</w:t>
+      </w:r>
+      <w:proofErr w:type="spellEnd"/>
+      <w:r>
+        <w:t xml:space="preserve"> es creado y contiene todas las sentencias que utilizará </w:t>
+      </w:r>
+      <w:proofErr w:type="spellStart"/>
+      <w:r>
+        <w:t>PostgreSQL</w:t>
+      </w:r>
+      <w:proofErr w:type="spellEnd"/>
+      <w:r>
+        <w:t xml:space="preserve"> para la restauración de la Base de Datos.</w:t>
+      </w:r>
+    </w:p>
+    <w:p>
+      <w:pPr>
+        <w:jc w:val="both"/>
+      </w:pPr>
+      <w:r>
+        <w:t xml:space="preserve">Los parámetros de </w:t>
+      </w:r>
+      <w:proofErr w:type="spellStart"/>
+      <w:r>
+        <w:t>pg_dump</w:t>
+      </w:r>
+      <w:proofErr w:type="spellEnd"/>
+      <w:r>
+        <w:t>:</w:t>
+      </w:r>
+    </w:p>
+    <w:p>
+      <w:pPr>
+        <w:jc w:val="both"/>
+      </w:pPr>
+      <w:r>
+        <w:t xml:space="preserve">-U </w:t>
+      </w:r>
+      <w:r>
+        <w:t xml:space="preserve">  I</w:t>
+      </w:r>
+      <w:r>
+        <w:t>ndica el usuario</w:t>
+      </w:r>
+      <w:r>
+        <w:t>.</w:t>
+      </w:r>
+    </w:p>
+    <w:p>
+      <w:pPr>
+        <w:jc w:val="both"/>
+      </w:pPr>
+      <w:r>
+        <w:t xml:space="preserve">-f </w:t>
+      </w:r>
+      <w:r>
+        <w:t xml:space="preserve">   I</w:t>
+      </w:r>
+      <w:r>
+        <w:t>ndica el directorio</w:t>
+      </w:r>
+      <w:r>
+        <w:t>.</w:t>
+      </w:r>
+    </w:p>
+    <w:p>
+      <w:pPr>
+        <w:jc w:val="both"/>
+      </w:pPr>
+      <w:r>
+        <w:t>-C   Orden para crear la base de datos en la extracción.</w:t>
+      </w:r>
+    </w:p>
+    <w:p>
+      <w:pPr>
+        <w:jc w:val="both"/>
+        <w:rPr>
+          <w:b/>
+        </w:rPr>
+      </w:pPr>
+    </w:p>
+    <w:p>
+      <w:pPr>
+        <w:jc w:val="both"/>
+        <w:rPr>
+          <w:b/>
+        </w:rPr>
+      </w:pPr>
+    </w:p>
+    <w:p>
+      <w:pPr>
+        <w:jc w:val="both"/>
+        <w:rPr>
+          <w:b/>
+        </w:rPr>
+      </w:pPr>
+    </w:p>
+    <w:p>
+      <w:pPr>
+        <w:jc w:val="both"/>
+      </w:pPr>
+      <w:r>
+        <w:t>La forma de restaurar la BD</w:t>
+      </w:r>
+      <w:r>
+        <w:t xml:space="preserve"> utilizando el archivo .</w:t>
+      </w:r>
+      <w:proofErr w:type="spellStart"/>
+      <w:r>
+        <w:t>sql</w:t>
+      </w:r>
+      <w:proofErr w:type="spellEnd"/>
+      <w:r>
+        <w:t xml:space="preserve"> desde la consola de .</w:t>
+      </w:r>
+      <w:proofErr w:type="spellStart"/>
+      <w:r>
+        <w:t>psql</w:t>
+      </w:r>
+      <w:proofErr w:type="spellEnd"/>
+      <w:r>
+        <w:t xml:space="preserve"> es la siguiente:</w:t>
+      </w:r>
+    </w:p>
+    <w:p>
+      <w:pPr>
+        <w:jc w:val="both"/>
+      </w:pPr>
+      <w:r>
+        <w:lastRenderedPageBreak/>
+        <w:t xml:space="preserve">$ </w:t>
+      </w:r>
+      <w:proofErr w:type="gramStart"/>
+      <w:r>
+        <w:t>cd</w:t>
+      </w:r>
+      <w:proofErr w:type="gramEnd"/>
+      <w:r>
+        <w:t xml:space="preserve"> C:\Program Files\</w:t>
+      </w:r>
+      <w:proofErr w:type="spellStart"/>
+      <w:r>
+        <w:t>PostgreSQL</w:t>
+      </w:r>
+      <w:proofErr w:type="spellEnd"/>
+      <w:r>
+        <w:t>\9.4\</w:t>
+      </w:r>
+      <w:proofErr w:type="spellStart"/>
+      <w:r>
+        <w:t>bin</w:t>
+      </w:r>
+      <w:proofErr w:type="spellEnd"/>
+    </w:p>
+    <w:p>
+      <w:pPr>
+        <w:jc w:val="both"/>
+      </w:pPr>
+      <w:r>
+        <w:t xml:space="preserve">$ </w:t>
+      </w:r>
+      <w:proofErr w:type="spellStart"/>
+      <w:proofErr w:type="gramStart"/>
+      <w:r>
+        <w:t>ps</w:t>
+      </w:r>
+      <w:r>
+        <w:t>ql</w:t>
+      </w:r>
+      <w:proofErr w:type="spellEnd"/>
+      <w:proofErr w:type="gramEnd"/>
+      <w:r>
+        <w:t xml:space="preserve"> –U </w:t>
+      </w:r>
+      <w:proofErr w:type="spellStart"/>
+      <w:r>
+        <w:t>postgres</w:t>
+      </w:r>
+      <w:proofErr w:type="spellEnd"/>
+      <w:r>
+        <w:t xml:space="preserve"> &lt; [ruta del archivo].</w:t>
+      </w:r>
+      <w:proofErr w:type="spellStart"/>
+      <w:r>
+        <w:t>sql</w:t>
+      </w:r>
+      <w:proofErr w:type="spellEnd"/>
+    </w:p>
+    <w:p>
+      <w:pPr>
+        <w:jc w:val="both"/>
+      </w:pPr>
+      <w:r>
+        <w:t>En el caso de esta práctica es:</w:t>
+      </w:r>
+    </w:p>
+    <w:p>
+      <w:pPr>
+        <w:jc w:val="both"/>
+      </w:pPr>
+      <w:r>
+        <w:t xml:space="preserve">$ </w:t>
+      </w:r>
+      <w:proofErr w:type="spellStart"/>
+      <w:proofErr w:type="gramStart"/>
+      <w:r>
+        <w:t>psql</w:t>
+      </w:r>
+      <w:proofErr w:type="spellEnd"/>
+      <w:proofErr w:type="gramEnd"/>
+      <w:r>
+        <w:t xml:space="preserve"> –U </w:t>
+      </w:r>
+      <w:proofErr w:type="spellStart"/>
+      <w:r>
+        <w:t>postgres</w:t>
+      </w:r>
+      <w:proofErr w:type="spellEnd"/>
+      <w:r>
+        <w:t xml:space="preserve"> &lt; </w:t>
+      </w:r>
+      <w:r>
+        <w:t>C:\Backup\</w:t>
+      </w:r>
+      <w:r>
+        <w:t>CC_BD_Practica6.sql</w:t>
+      </w:r>
+    </w:p>
+    <w:p>
+      <w:pPr>
+        <w:jc w:val="both"/>
+      </w:pPr>
+      <w:r>
+        <w:t>Introducimos la contraseña y la Base de Datos es restaurada con el nombre CC_BD_Practica6.</w:t>
       </w:r>
       <w:bookmarkStart w:id="0" w:name="_GoBack"/>
       <w:bookmarkEnd w:id="0"/>
@@ -153,8 +528,49 @@
       <w:pPr>
         <w:jc w:val="both"/>
       </w:pPr>
-      <w:r>
-        <w:t>¿Por qué no se agregó la condición de No Nulidad (NOT NULL) a las columnas ID_cliente y Genero de la tabla Cliente de la Figura 6.8?</w:t>
+    </w:p>
+    <w:p>
+      <w:pPr>
+        <w:jc w:val="both"/>
+        <w:rPr>
+          <w:b/>
+        </w:rPr>
+      </w:pPr>
+      <w:r>
+        <w:rPr>
+          <w:b/>
+        </w:rPr>
+        <w:t>Preguntas</w:t>
+      </w:r>
+      <w:r>
+        <w:rPr>
+          <w:b/>
+        </w:rPr>
+        <w:t xml:space="preserve"> 7 y 8</w:t>
+      </w:r>
+    </w:p>
+    <w:p>
+      <w:pPr>
+        <w:jc w:val="both"/>
+      </w:pPr>
+      <w:r>
+        <w:t xml:space="preserve">¿Por qué no se agregó la condición de No Nulidad (NOT NULL) a las columnas </w:t>
+      </w:r>
+      <w:proofErr w:type="spellStart"/>
+      <w:r>
+        <w:t>ID_cliente</w:t>
+      </w:r>
+      <w:proofErr w:type="spellEnd"/>
+      <w:r>
+        <w:t xml:space="preserve"> y </w:t>
+      </w:r>
+      <w:proofErr w:type="gramStart"/>
+      <w:r>
+        <w:t>Genero</w:t>
+      </w:r>
+      <w:proofErr w:type="gramEnd"/>
+      <w:r>
+        <w:t xml:space="preserve"> de la tabla Cliente de la Figura 6.8?</w:t>
       </w:r>
     </w:p>
     <w:p>
@@ -168,7 +584,39 @@
         <w:t xml:space="preserve"> </w:t>
       </w:r>
       <w:r>
-        <w:t>Porque contiene una definición del tipo numérico SERIAL, que de acuerdo a la documentación de postgresql es un entero autoincremental de 4 bytes cuyo rango va del 1 al 2147483647. No es necesario especificar el NOT NULL pues el entero es autoincremental y siempre debe existir, pues es llave primaria de la</w:t>
+        <w:t xml:space="preserve">Porque contiene una definición del tipo numérico SERIAL, que de acuerdo a la documentación de </w:t>
+      </w:r>
+      <w:proofErr w:type="spellStart"/>
+      <w:r>
+        <w:t>postgresql</w:t>
+      </w:r>
+      <w:proofErr w:type="spellEnd"/>
+      <w:r>
+        <w:t xml:space="preserve"> es un entero </w:t>
+      </w:r>
+      <w:proofErr w:type="spellStart"/>
+      <w:r>
+        <w:t>autoincremental</w:t>
+      </w:r>
+      <w:proofErr w:type="spellEnd"/>
+      <w:r>
+        <w:t xml:space="preserve"> de 4 bytes cuyo rango va del 1 al 2147483647. No es necesario especificar el NOT NULL pues el entero es </w:t>
+      </w:r>
+      <w:proofErr w:type="spellStart"/>
+      <w:r>
+        <w:t>autoincremental</w:t>
+      </w:r>
+      <w:proofErr w:type="spellEnd"/>
+      <w:r>
+        <w:t xml:space="preserve"> y siempre debe existir, pues </w:t>
+      </w:r>
+      <w:proofErr w:type="gramStart"/>
+      <w:r>
+        <w:t>es</w:t>
+      </w:r>
+      <w:proofErr w:type="gramEnd"/>
+      <w:r>
+        <w:t xml:space="preserve"> llave primaria de la</w:t>
       </w:r>
       <w:r>
         <w:t xml:space="preserve"> tabla</w:t>
@@ -195,16 +643,40 @@
         <w:t>¿Por qué no se agregó la condición de No Nulidad (NOT NULL)</w:t>
       </w:r>
       <w:r>
-        <w:t xml:space="preserve"> a las columnas ID_P</w:t>
-      </w:r>
-      <w:r>
-        <w:t>edido, ID_</w:t>
+        <w:t xml:space="preserve"> a las columnas </w:t>
+      </w:r>
+      <w:proofErr w:type="spellStart"/>
+      <w:r>
+        <w:t>ID_P</w:t>
+      </w:r>
+      <w:r>
+        <w:t>edido</w:t>
+      </w:r>
+      <w:proofErr w:type="spellEnd"/>
+      <w:r>
+        <w:t xml:space="preserve">, </w:t>
+      </w:r>
+      <w:proofErr w:type="spellStart"/>
+      <w:r>
+        <w:t>ID_</w:t>
       </w:r>
       <w:r>
         <w:t>C</w:t>
       </w:r>
       <w:r>
-        <w:t>liente, Numero_articulos y Total de la tabla Pedido de la Figura 6.8?</w:t>
+        <w:t>liente</w:t>
+      </w:r>
+      <w:proofErr w:type="spellEnd"/>
+      <w:r>
+        <w:t xml:space="preserve">, </w:t>
+      </w:r>
+      <w:proofErr w:type="spellStart"/>
+      <w:r>
+        <w:t>Numero_articulos</w:t>
+      </w:r>
+      <w:proofErr w:type="spellEnd"/>
+      <w:r>
+        <w:t xml:space="preserve"> y Total de la tabla Pedido de la Figura 6.8?</w:t>
       </w:r>
     </w:p>
     <w:p>
@@ -215,7 +687,47 @@
         <w:t xml:space="preserve">R = </w:t>
       </w:r>
       <w:r>
-        <w:t>En el caso de la columna ID_Pedido por la misma razón de la pregunta anterior, pues de la misma forma tiene una definición del tipo numérico SERIAL. En el caso del ID_Cliente es porque esta es la llave foránea, que a su vez referencia a la llave primaria Id_Cliente de la tabla Cliente, es decir la existencia de ID_Cliente como llave foránea depende de la existencia de la llave primaria de la tabla a la que hace referencia, Cliente en este casi.  Para la columna Numero_articulos no se utiliza NOT NULL puesto que puede ser desconocido el número de artículos de un pedido, puede que se sabe que existe un pedido, pero el número es el que no se conoce. Lo mismo para la columna Total, puede que sea desconocido este valor.</w:t>
+        <w:t xml:space="preserve">En el caso de la columna </w:t>
+      </w:r>
+      <w:proofErr w:type="spellStart"/>
+      <w:r>
+        <w:t>ID_Pedido</w:t>
+      </w:r>
+      <w:proofErr w:type="spellEnd"/>
+      <w:r>
+        <w:t xml:space="preserve"> por la misma razón de la pregunta anterior, pues de la misma forma tiene una definición del tipo numérico SERIAL. En el caso del </w:t>
+      </w:r>
+      <w:proofErr w:type="spellStart"/>
+      <w:r>
+        <w:t>ID_Cliente</w:t>
+      </w:r>
+      <w:proofErr w:type="spellEnd"/>
+      <w:r>
+        <w:t xml:space="preserve"> es porque esta es la llave foránea, que a su vez referencia a la llave primaria </w:t>
+      </w:r>
+      <w:proofErr w:type="spellStart"/>
+      <w:r>
+        <w:t>Id_Cliente</w:t>
+      </w:r>
+      <w:proofErr w:type="spellEnd"/>
+      <w:r>
+        <w:t xml:space="preserve"> de la tabla Cliente, es decir la existencia de </w:t>
+      </w:r>
+      <w:proofErr w:type="spellStart"/>
+      <w:r>
+        <w:t>ID_Cliente</w:t>
+      </w:r>
+      <w:proofErr w:type="spellEnd"/>
+      <w:r>
+        <w:t xml:space="preserve"> como llave foránea depende de la existencia de la llave primaria de la tabla a la que hace referencia, Cliente en este casi.  Para la columna </w:t>
+      </w:r>
+      <w:proofErr w:type="spellStart"/>
+      <w:r>
+        <w:t>Numero_articulos</w:t>
+      </w:r>
+      <w:proofErr w:type="spellEnd"/>
+      <w:r>
+        <w:t xml:space="preserve"> no se utiliza NOT NULL puesto que puede ser desconocido el número de artículos de un pedido, puede que se sabe que existe un pedido, pero el número es el que no se conoce. Lo mismo para la columna Total, puede que sea desconocido este valor.</w:t>
       </w:r>
     </w:p>
     <w:sectPr>

</xml_diff>